<commit_message>
Graphs Added to Document
</commit_message>
<xml_diff>
--- a/GAME2005 A1 Physics Report.docx
+++ b/GAME2005 A1 Physics Report.docx
@@ -34,13 +34,23 @@
         <w:t xml:space="preserve">The Problem: </w:t>
       </w:r>
       <w:r>
-        <w:t>“</w:t>
-      </w:r>
-      <w:r>
-        <w:t>Over a completely flat surface a thermal detonator (Star Wars) is thrown by a wookiee (a member of the rebel alliance) towards a group of imperial stormtroopers. The thermal detonator always leaves the wookiee’s hand with a speed of 95m/s and the thermal detonator has a mass of 2.2Kg</w:t>
-      </w:r>
-      <w:r>
-        <w:t>”</w:t>
+        <w:t xml:space="preserve">“Over a completely flat surface a thermal detonator (Star Wars) is thrown by a </w:t>
+      </w:r>
+      <w:proofErr w:type="spellStart"/>
+      <w:r>
+        <w:t>wookiee</w:t>
+      </w:r>
+      <w:proofErr w:type="spellEnd"/>
+      <w:r>
+        <w:t xml:space="preserve"> (a member of the rebel alliance) towards a group of imperial stormtroopers. The thermal detonator always leaves the </w:t>
+      </w:r>
+      <w:proofErr w:type="spellStart"/>
+      <w:r>
+        <w:t>wookiee’s</w:t>
+      </w:r>
+      <w:proofErr w:type="spellEnd"/>
+      <w:r>
+        <w:t xml:space="preserve"> hand with a speed of 95m/s and the thermal detonator has a mass of 2.2Kg”</w:t>
       </w:r>
     </w:p>
     <w:p>
@@ -52,21 +62,43 @@
         <w:t xml:space="preserve">Part a) </w:t>
       </w:r>
       <w:r>
-        <w:t>“</w:t>
-      </w:r>
-      <w:r>
-        <w:t>Suppose that the Stormtroopers are 485m away</w:t>
+        <w:t>“Suppose that the Stormtroopers are 485m away</w:t>
       </w:r>
       <w:r>
         <w:rPr>
           <w:i/>
           <w:iCs/>
         </w:rPr>
-        <w:t>. What is the correct angle for the wookiee to throw the thermal detonator so that it reaches the Stormtroopers</w:t>
+        <w:t xml:space="preserve">. What is the correct angle for the </w:t>
+      </w:r>
+      <w:proofErr w:type="spellStart"/>
+      <w:r>
+        <w:rPr>
+          <w:i/>
+          <w:iCs/>
+        </w:rPr>
+        <w:t>wookiee</w:t>
+      </w:r>
+      <w:proofErr w:type="spellEnd"/>
+      <w:r>
+        <w:rPr>
+          <w:i/>
+          <w:iCs/>
+        </w:rPr>
+        <w:t xml:space="preserve"> to throw the thermal detonator so that it reaches the </w:t>
+      </w:r>
+      <w:proofErr w:type="gramStart"/>
+      <w:r>
+        <w:rPr>
+          <w:i/>
+          <w:iCs/>
+        </w:rPr>
+        <w:t>Stormtroopers</w:t>
       </w:r>
       <w:r>
         <w:t>.</w:t>
       </w:r>
+      <w:proofErr w:type="gramEnd"/>
       <w:r>
         <w:t>”</w:t>
       </w:r>
@@ -145,13 +177,7 @@
           <w:rPr>
             <w:rFonts w:ascii="Cambria Math" w:hAnsi="Cambria Math"/>
           </w:rPr>
-          <m:t>t</m:t>
-        </m:r>
-        <m:r>
-          <w:rPr>
-            <w:rFonts w:ascii="Cambria Math" w:hAnsi="Cambria Math"/>
-          </w:rPr>
-          <m:t>+</m:t>
+          <m:t>t+</m:t>
         </m:r>
         <m:f>
           <m:fPr>
@@ -418,7 +444,21 @@
         <w:rPr>
           <w:rFonts w:eastAsiaTheme="minorEastAsia"/>
         </w:rPr>
-        <w:t xml:space="preserve">), while somehow introducing theta to the equation. We can solve both of these issues by introducing the substitution method to our equation. We can get rid </w:t>
+        <w:t xml:space="preserve">), while somehow introducing theta to the equation. We can solve </w:t>
+      </w:r>
+      <w:proofErr w:type="gramStart"/>
+      <w:r>
+        <w:rPr>
+          <w:rFonts w:eastAsiaTheme="minorEastAsia"/>
+        </w:rPr>
+        <w:t>both of these</w:t>
+      </w:r>
+      <w:proofErr w:type="gramEnd"/>
+      <w:r>
+        <w:rPr>
+          <w:rFonts w:eastAsiaTheme="minorEastAsia"/>
+        </w:rPr>
+        <w:t xml:space="preserve"> issues by introducing the substitution method to our equation. We can get rid </w:t>
       </w:r>
       <m:oMath>
         <m:sSub>
@@ -485,13 +525,7 @@
           <w:rPr>
             <w:rFonts w:ascii="Cambria Math" w:eastAsiaTheme="minorEastAsia" w:hAnsi="Cambria Math"/>
           </w:rPr>
-          <m:t>=</m:t>
-        </m:r>
-        <m:r>
-          <w:rPr>
-            <w:rFonts w:ascii="Cambria Math" w:eastAsiaTheme="minorEastAsia" w:hAnsi="Cambria Math"/>
-          </w:rPr>
-          <m:t xml:space="preserve"> </m:t>
+          <m:t xml:space="preserve">= </m:t>
         </m:r>
         <m:sSub>
           <m:sSubPr>
@@ -523,13 +557,7 @@
           <w:rPr>
             <w:rFonts w:ascii="Cambria Math" w:eastAsiaTheme="minorEastAsia" w:hAnsi="Cambria Math"/>
           </w:rPr>
-          <m:t>s</m:t>
-        </m:r>
-        <m:r>
-          <w:rPr>
-            <w:rFonts w:ascii="Cambria Math" w:eastAsiaTheme="minorEastAsia" w:hAnsi="Cambria Math"/>
-          </w:rPr>
-          <m:t>inθ</m:t>
+          <m:t>sinθ</m:t>
         </m:r>
       </m:oMath>
       <w:r>
@@ -613,13 +641,7 @@
           <w:rPr>
             <w:rFonts w:ascii="Cambria Math" w:hAnsi="Cambria Math"/>
           </w:rPr>
-          <m:t>t</m:t>
-        </m:r>
-        <m:r>
-          <w:rPr>
-            <w:rFonts w:ascii="Cambria Math" w:hAnsi="Cambria Math"/>
-          </w:rPr>
-          <m:t>+</m:t>
+          <m:t>t+</m:t>
         </m:r>
         <m:f>
           <m:fPr>
@@ -767,13 +789,7 @@
           <w:rPr>
             <w:rFonts w:ascii="Cambria Math" w:hAnsi="Cambria Math"/>
           </w:rPr>
-          <m:t>sinθt</m:t>
-        </m:r>
-        <m:r>
-          <w:rPr>
-            <w:rFonts w:ascii="Cambria Math" w:hAnsi="Cambria Math"/>
-          </w:rPr>
-          <m:t>+</m:t>
+          <m:t>sinθt+</m:t>
         </m:r>
         <m:f>
           <m:fPr>
@@ -924,7 +940,21 @@
         <w:rPr>
           <w:rFonts w:eastAsiaTheme="minorEastAsia"/>
         </w:rPr>
-        <w:t xml:space="preserve">, since it doesn’t introduce any variables we don’t know, and re-arrange it for time: </w:t>
+        <w:t xml:space="preserve">, since it doesn’t introduce any </w:t>
+      </w:r>
+      <w:proofErr w:type="gramStart"/>
+      <w:r>
+        <w:rPr>
+          <w:rFonts w:eastAsiaTheme="minorEastAsia"/>
+        </w:rPr>
+        <w:t>variables</w:t>
+      </w:r>
+      <w:proofErr w:type="gramEnd"/>
+      <w:r>
+        <w:rPr>
+          <w:rFonts w:eastAsiaTheme="minorEastAsia"/>
+        </w:rPr>
+        <w:t xml:space="preserve"> we don’t know, and re-arrange it for time: </w:t>
       </w:r>
       <m:oMath>
         <m:r>
@@ -1274,13 +1304,7 @@
           <w:rPr>
             <w:rFonts w:ascii="Cambria Math" w:hAnsi="Cambria Math"/>
           </w:rPr>
-          <m:t>sinθ</m:t>
-        </m:r>
-        <m:r>
-          <w:rPr>
-            <w:rFonts w:ascii="Cambria Math" w:hAnsi="Cambria Math"/>
-          </w:rPr>
-          <m:t>(</m:t>
+          <m:t>sinθ(</m:t>
         </m:r>
         <m:f>
           <m:fPr>
@@ -1361,13 +1385,7 @@
           <w:rPr>
             <w:rFonts w:ascii="Cambria Math" w:hAnsi="Cambria Math"/>
           </w:rPr>
-          <m:t>)</m:t>
-        </m:r>
-        <m:r>
-          <w:rPr>
-            <w:rFonts w:ascii="Cambria Math" w:hAnsi="Cambria Math"/>
-          </w:rPr>
-          <m:t>+</m:t>
+          <m:t>)+</m:t>
         </m:r>
         <m:f>
           <m:fPr>
@@ -1769,7 +1787,21 @@
           <w:rFonts w:eastAsiaTheme="minorEastAsia"/>
         </w:rPr>
         <w:tab/>
-        <w:t xml:space="preserve">With the unknown variables out of the way, and after some value cancelations, the equation can now start to be re-arranged to solve theta. However, we first have to get rid either </w:t>
+        <w:t xml:space="preserve">With the unknown variables out of the way, and after some value cancelations, the equation can now start to be re-arranged to solve theta. However, we first </w:t>
+      </w:r>
+      <w:proofErr w:type="gramStart"/>
+      <w:r>
+        <w:rPr>
+          <w:rFonts w:eastAsiaTheme="minorEastAsia"/>
+        </w:rPr>
+        <w:t>have to</w:t>
+      </w:r>
+      <w:proofErr w:type="gramEnd"/>
+      <w:r>
+        <w:rPr>
+          <w:rFonts w:eastAsiaTheme="minorEastAsia"/>
+        </w:rPr>
+        <w:t xml:space="preserve"> get rid either </w:t>
       </w:r>
       <w:r>
         <w:rPr>
@@ -2618,13 +2650,7 @@
           <w:rPr>
             <w:rFonts w:ascii="Cambria Math" w:eastAsiaTheme="minorEastAsia" w:hAnsi="Cambria Math"/>
           </w:rPr>
-          <m:t>sinθ</m:t>
-        </m:r>
-        <m:r>
-          <w:rPr>
-            <w:rFonts w:ascii="Cambria Math" w:eastAsiaTheme="minorEastAsia" w:hAnsi="Cambria Math"/>
-          </w:rPr>
-          <m:t>2</m:t>
+          <m:t>sinθ2</m:t>
         </m:r>
         <m:sSup>
           <m:sSupPr>
@@ -2857,25 +2883,7 @@
           <w:rPr>
             <w:rFonts w:ascii="Cambria Math" w:eastAsiaTheme="minorEastAsia" w:hAnsi="Cambria Math"/>
           </w:rPr>
-          <m:t>2</m:t>
-        </m:r>
-        <m:r>
-          <w:rPr>
-            <w:rFonts w:ascii="Cambria Math" w:eastAsiaTheme="minorEastAsia" w:hAnsi="Cambria Math"/>
-          </w:rPr>
-          <m:t>sinθ</m:t>
-        </m:r>
-        <m:r>
-          <w:rPr>
-            <w:rFonts w:ascii="Cambria Math" w:eastAsiaTheme="minorEastAsia" w:hAnsi="Cambria Math"/>
-          </w:rPr>
-          <m:t>cos</m:t>
-        </m:r>
-        <m:r>
-          <w:rPr>
-            <w:rFonts w:ascii="Cambria Math" w:eastAsiaTheme="minorEastAsia" w:hAnsi="Cambria Math"/>
-          </w:rPr>
-          <m:t>θ</m:t>
+          <m:t>2sinθcosθ</m:t>
         </m:r>
       </m:oMath>
       <w:r>
@@ -2930,27 +2938,49 @@
           <w:rFonts w:eastAsiaTheme="minorEastAsia"/>
         </w:rPr>
         <w:tab/>
-        <w:t xml:space="preserve">After re-arranging, a trigonometric identity forms: </w:t>
+        <w:t xml:space="preserve">After re-arranging, a trigonometric identity </w:t>
+      </w:r>
+      <w:proofErr w:type="gramStart"/>
+      <w:r>
+        <w:rPr>
+          <w:rFonts w:eastAsiaTheme="minorEastAsia"/>
+        </w:rPr>
+        <w:t>forms</w:t>
+      </w:r>
+      <w:proofErr w:type="gramEnd"/>
+      <w:r>
+        <w:rPr>
+          <w:rFonts w:eastAsiaTheme="minorEastAsia"/>
+        </w:rPr>
+        <w:t xml:space="preserve">: </w:t>
       </w:r>
       <m:oMath>
         <m:r>
           <w:rPr>
             <w:rFonts w:ascii="Cambria Math" w:eastAsiaTheme="minorEastAsia" w:hAnsi="Cambria Math"/>
           </w:rPr>
-          <m:t>2sinθ</m:t>
-        </m:r>
-        <m:r>
-          <w:rPr>
-            <w:rFonts w:ascii="Cambria Math" w:eastAsiaTheme="minorEastAsia" w:hAnsi="Cambria Math"/>
-          </w:rPr>
-          <m:t>cosθ</m:t>
+          <m:t>2sinθcosθ</m:t>
         </m:r>
       </m:oMath>
       <w:r>
         <w:rPr>
           <w:rFonts w:eastAsiaTheme="minorEastAsia"/>
         </w:rPr>
-        <w:t xml:space="preserve">. This pattern is crucial because we are able to simplify it to its counterpart: </w:t>
+        <w:t xml:space="preserve">. This pattern is crucial because we </w:t>
+      </w:r>
+      <w:proofErr w:type="gramStart"/>
+      <w:r>
+        <w:rPr>
+          <w:rFonts w:eastAsiaTheme="minorEastAsia"/>
+        </w:rPr>
+        <w:t>are able to</w:t>
+      </w:r>
+      <w:proofErr w:type="gramEnd"/>
+      <w:r>
+        <w:rPr>
+          <w:rFonts w:eastAsiaTheme="minorEastAsia"/>
+        </w:rPr>
+        <w:t xml:space="preserve"> simplify it to its counterpart: </w:t>
       </w:r>
       <m:oMath>
         <m:r>
@@ -3168,19 +3198,7 @@
           <w:rPr>
             <w:rFonts w:ascii="Cambria Math" w:eastAsiaTheme="minorEastAsia" w:hAnsi="Cambria Math"/>
           </w:rPr>
-          <m:t>sin</m:t>
-        </m:r>
-        <m:r>
-          <w:rPr>
-            <w:rFonts w:ascii="Cambria Math" w:eastAsiaTheme="minorEastAsia" w:hAnsi="Cambria Math"/>
-          </w:rPr>
-          <m:t>2</m:t>
-        </m:r>
-        <m:r>
-          <w:rPr>
-            <w:rFonts w:ascii="Cambria Math" w:eastAsiaTheme="minorEastAsia" w:hAnsi="Cambria Math"/>
-          </w:rPr>
-          <m:t>θ=g</m:t>
+          <m:t>sin2θ=g</m:t>
         </m:r>
         <m:sSub>
           <m:sSubPr>
@@ -3233,26 +3251,13 @@
             <w:rFonts w:ascii="Cambria Math" w:eastAsiaTheme="minorEastAsia" w:hAnsi="Cambria Math"/>
             <w:color w:val="FF0000"/>
           </w:rPr>
-          <m:t>sin</m:t>
+          <m:t>sin2</m:t>
         </m:r>
         <m:r>
           <w:rPr>
             <w:rFonts w:ascii="Cambria Math" w:eastAsiaTheme="minorEastAsia" w:hAnsi="Cambria Math"/>
-            <w:color w:val="FF0000"/>
-          </w:rPr>
-          <m:t>2</m:t>
-        </m:r>
-        <m:r>
-          <w:rPr>
-            <w:rFonts w:ascii="Cambria Math" w:eastAsiaTheme="minorEastAsia" w:hAnsi="Cambria Math"/>
-          </w:rPr>
-          <m:t>θ=</m:t>
-        </m:r>
-        <m:r>
-          <w:rPr>
-            <w:rFonts w:ascii="Cambria Math" w:eastAsiaTheme="minorEastAsia" w:hAnsi="Cambria Math"/>
-          </w:rPr>
-          <m:t>-</m:t>
+          </w:rPr>
+          <m:t>θ=-</m:t>
         </m:r>
         <m:f>
           <m:fPr>
@@ -3446,13 +3451,7 @@
           <w:rPr>
             <w:rFonts w:ascii="Cambria Math" w:eastAsiaTheme="minorEastAsia" w:hAnsi="Cambria Math"/>
           </w:rPr>
-          <m:t>(</m:t>
-        </m:r>
-        <m:r>
-          <w:rPr>
-            <w:rFonts w:ascii="Cambria Math" w:eastAsiaTheme="minorEastAsia" w:hAnsi="Cambria Math"/>
-          </w:rPr>
-          <m:t>-</m:t>
+          <m:t>(-</m:t>
         </m:r>
         <m:f>
           <m:fPr>
@@ -4028,21 +4027,7 @@
             <w:rFonts w:ascii="Cambria Math" w:eastAsiaTheme="minorEastAsia" w:hAnsi="Cambria Math"/>
             <w:color w:val="FF0000"/>
           </w:rPr>
-          <m:t>(</m:t>
-        </m:r>
-        <m:r>
-          <w:rPr>
-            <w:rFonts w:ascii="Cambria Math" w:eastAsiaTheme="minorEastAsia" w:hAnsi="Cambria Math"/>
-            <w:color w:val="FF0000"/>
-          </w:rPr>
-          <m:t>0.52665</m:t>
-        </m:r>
-        <m:r>
-          <w:rPr>
-            <w:rFonts w:ascii="Cambria Math" w:eastAsiaTheme="minorEastAsia" w:hAnsi="Cambria Math"/>
-            <w:color w:val="FF0000"/>
-          </w:rPr>
-          <m:t>)</m:t>
+          <m:t>(0.52665)</m:t>
         </m:r>
       </m:oMath>
       <w:r>
@@ -4077,56 +4062,47 @@
           <w:rPr>
             <w:rFonts w:ascii="Cambria Math" w:eastAsiaTheme="minorEastAsia" w:hAnsi="Cambria Math"/>
           </w:rPr>
-          <m:t>θ=15.88963</m:t>
+          <m:t>θ=15.88963°</m:t>
+        </m:r>
+      </m:oMath>
+    </w:p>
+    <w:p>
+      <w:pPr>
+        <w:rPr>
+          <w:rFonts w:eastAsiaTheme="minorEastAsia" w:cstheme="minorHAnsi"/>
+        </w:rPr>
+      </w:pPr>
+      <w:r>
+        <w:rPr>
+          <w:rFonts w:eastAsiaTheme="minorEastAsia"/>
+        </w:rPr>
+        <w:tab/>
+        <w:t>It may seem we are done, however, there is a second possible angle to this problem: the complementary angle of 15.88963</w:t>
+      </w:r>
+      <w:r>
+        <w:rPr>
+          <w:rFonts w:eastAsiaTheme="minorEastAsia" w:cstheme="minorHAnsi"/>
+        </w:rPr>
+        <w:t xml:space="preserve">°. This is because the complementary angles in a projectile equation have the same range, </w:t>
+      </w:r>
+      <w:r>
+        <w:rPr>
+          <w:rFonts w:eastAsiaTheme="minorEastAsia" w:cstheme="minorHAnsi"/>
+        </w:rPr>
+        <w:t xml:space="preserve">with different times. However, because time was not given, it was not considered during the equation, resulting in 2 solutions. We can find this solution by simply subtracting theta from 90° like so: </w:t>
+      </w:r>
+      <m:oMath>
+        <m:r>
+          <w:rPr>
+            <w:rFonts w:ascii="Cambria Math" w:eastAsiaTheme="minorEastAsia" w:hAnsi="Cambria Math" w:cstheme="minorHAnsi"/>
+          </w:rPr>
+          <m:t>90°-15.88963°=</m:t>
         </m:r>
         <m:r>
           <m:rPr>
             <m:sty m:val="bi"/>
           </m:rPr>
           <w:rPr>
-            <w:rFonts w:ascii="Cambria Math" w:eastAsiaTheme="minorEastAsia" w:hAnsi="Cambria Math"/>
-          </w:rPr>
-          <m:t>°</m:t>
-        </m:r>
-      </m:oMath>
-    </w:p>
-    <w:p>
-      <w:pPr>
-        <w:rPr>
-          <w:rFonts w:eastAsiaTheme="minorEastAsia" w:cstheme="minorHAnsi"/>
-        </w:rPr>
-      </w:pPr>
-      <w:r>
-        <w:rPr>
-          <w:rFonts w:eastAsiaTheme="minorEastAsia"/>
-        </w:rPr>
-        <w:tab/>
-        <w:t>It may seem we are done, however, there is a second possible angle to this problem: the complementary angle of 15.88963</w:t>
-      </w:r>
-      <w:r>
-        <w:rPr>
-          <w:rFonts w:eastAsiaTheme="minorEastAsia" w:cstheme="minorHAnsi"/>
-        </w:rPr>
-        <w:t xml:space="preserve">°. This is because the complementary angles in a projectile equation have the same range, </w:t>
-      </w:r>
-      <w:r>
-        <w:rPr>
-          <w:rFonts w:eastAsiaTheme="minorEastAsia" w:cstheme="minorHAnsi"/>
-        </w:rPr>
-        <w:t xml:space="preserve">with different times. However, because time was not given, it was not considered during the equation, resulting in 2 solutions. We can find this solution by simply subtracting theta from 90° like so: </w:t>
-      </w:r>
-      <m:oMath>
-        <m:r>
-          <w:rPr>
-            <w:rFonts w:ascii="Cambria Math" w:eastAsiaTheme="minorEastAsia" w:hAnsi="Cambria Math" w:cstheme="minorHAnsi"/>
-          </w:rPr>
-          <m:t>90°-15.88963°=</m:t>
-        </m:r>
-        <m:r>
-          <m:rPr>
-            <m:sty m:val="bi"/>
-          </m:rPr>
-          <w:rPr>
             <w:rFonts w:ascii="Cambria Math" w:eastAsiaTheme="minorEastAsia" w:hAnsi="Cambria Math" w:cstheme="minorHAnsi"/>
           </w:rPr>
           <m:t>74.11037°</m:t>
@@ -4151,7 +4127,23 @@
           <w:rFonts w:eastAsiaTheme="minorEastAsia" w:cstheme="minorHAnsi"/>
           <w:u w:val="single"/>
         </w:rPr>
-        <w:t>Therefore, Wookiee must throw the thermal detonator at an angle of</w:t>
+        <w:t xml:space="preserve">Therefore, </w:t>
+      </w:r>
+      <w:proofErr w:type="spellStart"/>
+      <w:r>
+        <w:rPr>
+          <w:rFonts w:eastAsiaTheme="minorEastAsia" w:cstheme="minorHAnsi"/>
+          <w:u w:val="single"/>
+        </w:rPr>
+        <w:t>Wookiee</w:t>
+      </w:r>
+      <w:proofErr w:type="spellEnd"/>
+      <w:r>
+        <w:rPr>
+          <w:rFonts w:eastAsiaTheme="minorEastAsia" w:cstheme="minorHAnsi"/>
+          <w:u w:val="single"/>
+        </w:rPr>
+        <w:t xml:space="preserve"> must throw the thermal detonator at an angle of</w:t>
       </w:r>
       <w:r>
         <w:rPr>
@@ -4255,7 +4247,15 @@
       </w:pPr>
       <w:r>
         <w:tab/>
-        <w:t xml:space="preserve">Just like before, we start by gathering information. We already know the initial velocity of the thermal detonator of 95m/s, as well as the starting and final y positions, both 0. We now we need to find the maximum distance that the projectile can travel </w:t>
+        <w:t xml:space="preserve">Just like before, we start by gathering information. We already know the initial velocity of the thermal detonator of 95m/s, as well as the starting and final y positions, both 0. We </w:t>
+      </w:r>
+      <w:proofErr w:type="gramStart"/>
+      <w:r>
+        <w:t>now</w:t>
+      </w:r>
+      <w:proofErr w:type="gramEnd"/>
+      <w:r>
+        <w:t xml:space="preserve"> we need to find the maximum distance that the projectile can travel </w:t>
       </w:r>
       <w:r>
         <w:rPr>
@@ -4464,13 +4464,7 @@
           <w:rPr>
             <w:rFonts w:ascii="Cambria Math" w:hAnsi="Cambria Math"/>
           </w:rPr>
-          <m:t>sinθt</m:t>
-        </m:r>
-        <m:r>
-          <w:rPr>
-            <w:rFonts w:ascii="Cambria Math" w:hAnsi="Cambria Math"/>
-          </w:rPr>
-          <m:t>+</m:t>
+          <m:t>sinθt+</m:t>
         </m:r>
         <m:f>
           <m:fPr>
@@ -4535,7 +4529,21 @@
         <w:rPr>
           <w:rFonts w:eastAsiaTheme="minorEastAsia"/>
         </w:rPr>
-        <w:t>, we can use this to isolate time and solve it. However, we do not need to substitute the equation, as we already have all the values needed to solve for time. We just need to fill in the values and re-arrange the equation as such:</w:t>
+        <w:t>, we can use this to isolate time and solve it. However, we do not need to substitute the equation, as we already have all the values needed to solve for time. We just need to fill in the values and re-arrange the equa</w:t>
+      </w:r>
+      <w:proofErr w:type="spellStart"/>
+      <w:r>
+        <w:rPr>
+          <w:rFonts w:eastAsiaTheme="minorEastAsia"/>
+        </w:rPr>
+        <w:t>tion</w:t>
+      </w:r>
+      <w:proofErr w:type="spellEnd"/>
+      <w:r>
+        <w:rPr>
+          <w:rFonts w:eastAsiaTheme="minorEastAsia"/>
+        </w:rPr>
+        <w:t xml:space="preserve"> as such:</w:t>
       </w:r>
     </w:p>
     <w:p>
@@ -4628,13 +4636,7 @@
           <w:rPr>
             <w:rFonts w:ascii="Cambria Math" w:hAnsi="Cambria Math"/>
           </w:rPr>
-          <m:t>t</m:t>
-        </m:r>
-        <m:r>
-          <w:rPr>
-            <w:rFonts w:ascii="Cambria Math" w:hAnsi="Cambria Math"/>
-          </w:rPr>
-          <m:t>+</m:t>
+          <m:t>t+</m:t>
         </m:r>
         <m:f>
           <m:fPr>
@@ -4719,13 +4721,7 @@
           <w:rPr>
             <w:rFonts w:ascii="Cambria Math" w:hAnsi="Cambria Math"/>
           </w:rPr>
-          <m:t>0</m:t>
-        </m:r>
-        <m:r>
-          <w:rPr>
-            <w:rFonts w:ascii="Cambria Math" w:hAnsi="Cambria Math"/>
-          </w:rPr>
-          <m:t>=</m:t>
+          <m:t>0=</m:t>
         </m:r>
         <m:d>
           <m:dPr>
@@ -4752,32 +4748,13 @@
             <w:rFonts w:ascii="Cambria Math" w:hAnsi="Cambria Math"/>
             <w:color w:val="FF0000"/>
           </w:rPr>
-          <m:t>sin</m:t>
+          <m:t>sin45</m:t>
         </m:r>
         <m:r>
           <w:rPr>
             <w:rFonts w:ascii="Cambria Math" w:hAnsi="Cambria Math"/>
-            <w:color w:val="FF0000"/>
-          </w:rPr>
-          <m:t>45</m:t>
-        </m:r>
-        <m:r>
-          <w:rPr>
-            <w:rFonts w:ascii="Cambria Math" w:hAnsi="Cambria Math"/>
-          </w:rPr>
-          <m:t>°</m:t>
-        </m:r>
-        <m:r>
-          <w:rPr>
-            <w:rFonts w:ascii="Cambria Math" w:hAnsi="Cambria Math"/>
-          </w:rPr>
-          <m:t>t</m:t>
-        </m:r>
-        <m:r>
-          <w:rPr>
-            <w:rFonts w:ascii="Cambria Math" w:hAnsi="Cambria Math"/>
-          </w:rPr>
-          <m:t>+</m:t>
+          </w:rPr>
+          <m:t>°t+</m:t>
         </m:r>
         <m:f>
           <m:fPr>
@@ -4901,13 +4878,7 @@
           <w:rPr>
             <w:rFonts w:ascii="Cambria Math" w:eastAsiaTheme="minorEastAsia" w:hAnsi="Cambria Math"/>
           </w:rPr>
-          <m:t>0</m:t>
-        </m:r>
-        <m:r>
-          <w:rPr>
-            <w:rFonts w:ascii="Cambria Math" w:eastAsiaTheme="minorEastAsia" w:hAnsi="Cambria Math"/>
-          </w:rPr>
-          <m:t>=</m:t>
+          <m:t>0=</m:t>
         </m:r>
         <m:d>
           <m:dPr>
@@ -5133,7 +5104,39 @@
           <w:rFonts w:eastAsiaTheme="minorEastAsia"/>
           <w:iCs/>
         </w:rPr>
-        <w:t>, which is a quadratic equation. This means that we are able to solve for time by using the quadratic formula:</w:t>
+        <w:t>, whi</w:t>
+      </w:r>
+      <w:proofErr w:type="spellStart"/>
+      <w:r>
+        <w:rPr>
+          <w:rFonts w:eastAsiaTheme="minorEastAsia"/>
+          <w:iCs/>
+        </w:rPr>
+        <w:t>ch</w:t>
+      </w:r>
+      <w:proofErr w:type="spellEnd"/>
+      <w:r>
+        <w:rPr>
+          <w:rFonts w:eastAsiaTheme="minorEastAsia"/>
+          <w:iCs/>
+        </w:rPr>
+        <w:t xml:space="preserve"> is a quadratic equation. This means that we </w:t>
+      </w:r>
+      <w:proofErr w:type="gramStart"/>
+      <w:r>
+        <w:rPr>
+          <w:rFonts w:eastAsiaTheme="minorEastAsia"/>
+          <w:iCs/>
+        </w:rPr>
+        <w:t>are able to</w:t>
+      </w:r>
+      <w:proofErr w:type="gramEnd"/>
+      <w:r>
+        <w:rPr>
+          <w:rFonts w:eastAsiaTheme="minorEastAsia"/>
+          <w:iCs/>
+        </w:rPr>
+        <w:t xml:space="preserve"> solve for time by using the quadratic formula:</w:t>
       </w:r>
     </w:p>
     <w:p>
@@ -5358,16 +5361,7 @@
               <w:rPr>
                 <w:rFonts w:ascii="Cambria Math" w:eastAsiaTheme="minorEastAsia" w:hAnsi="Cambria Math" w:cs="Cambria Math"/>
               </w:rPr>
-              <m:t xml:space="preserve"> </m:t>
-            </m:r>
-            <m:r>
-              <m:rPr>
-                <m:sty m:val="p"/>
-              </m:rPr>
-              <w:rPr>
-                <w:rFonts w:ascii="Cambria Math" w:eastAsiaTheme="minorEastAsia" w:hAnsi="Cambria Math" w:cs="Cambria Math"/>
-              </w:rPr>
-              <m:t>±</m:t>
+              <m:t xml:space="preserve"> ±</m:t>
             </m:r>
             <m:rad>
               <m:radPr>
@@ -5428,14 +5422,7 @@
                     <w:rFonts w:ascii="Cambria Math" w:eastAsiaTheme="minorEastAsia" w:hAnsi="Cambria Math" w:cs="Cambria Math"/>
                     <w:color w:val="FF0000"/>
                   </w:rPr>
-                  <m:t>(-4.9</m:t>
-                </m:r>
-                <m:r>
-                  <w:rPr>
-                    <w:rFonts w:ascii="Cambria Math" w:eastAsiaTheme="minorEastAsia" w:hAnsi="Cambria Math" w:cs="Cambria Math"/>
-                    <w:color w:val="FF0000"/>
-                  </w:rPr>
-                  <m:t>m/</m:t>
+                  <m:t>(-4.9m/</m:t>
                 </m:r>
                 <m:sSup>
                   <m:sSupPr>
@@ -5493,14 +5480,7 @@
                 <w:rFonts w:ascii="Cambria Math" w:eastAsiaTheme="minorEastAsia" w:hAnsi="Cambria Math" w:cs="Cambria Math"/>
                 <w:color w:val="FF0000"/>
               </w:rPr>
-              <m:t>(-4.9</m:t>
-            </m:r>
-            <m:r>
-              <w:rPr>
-                <w:rFonts w:ascii="Cambria Math" w:eastAsiaTheme="minorEastAsia" w:hAnsi="Cambria Math" w:cs="Cambria Math"/>
-                <w:color w:val="FF0000"/>
-              </w:rPr>
-              <m:t>m/</m:t>
+              <m:t>(-4.9m/</m:t>
             </m:r>
             <m:sSup>
               <m:sSupPr>
@@ -5618,25 +5598,7 @@
               <w:rPr>
                 <w:rFonts w:ascii="Cambria Math" w:eastAsiaTheme="minorEastAsia" w:hAnsi="Cambria Math" w:cs="Cambria Math"/>
               </w:rPr>
-              <m:t xml:space="preserve"> </m:t>
-            </m:r>
-            <m:r>
-              <m:rPr>
-                <m:sty m:val="p"/>
-              </m:rPr>
-              <w:rPr>
-                <w:rFonts w:ascii="Cambria Math" w:eastAsiaTheme="minorEastAsia" w:hAnsi="Cambria Math" w:cs="Cambria Math"/>
-              </w:rPr>
-              <m:t>±</m:t>
-            </m:r>
-            <m:r>
-              <m:rPr>
-                <m:sty m:val="p"/>
-              </m:rPr>
-              <w:rPr>
-                <w:rFonts w:ascii="Cambria Math" w:eastAsiaTheme="minorEastAsia" w:hAnsi="Cambria Math" w:cs="Cambria Math"/>
-              </w:rPr>
-              <m:t xml:space="preserve"> </m:t>
+              <m:t xml:space="preserve"> ± </m:t>
             </m:r>
             <m:r>
               <m:rPr>
@@ -5876,21 +5838,7 @@
                 <w:rFonts w:ascii="Cambria Math" w:eastAsiaTheme="minorEastAsia" w:hAnsi="Cambria Math"/>
                 <w:color w:val="FF0000"/>
               </w:rPr>
-              <m:t>-</m:t>
-            </m:r>
-            <m:r>
-              <w:rPr>
-                <w:rFonts w:ascii="Cambria Math" w:eastAsiaTheme="minorEastAsia" w:hAnsi="Cambria Math"/>
-                <w:color w:val="FF0000"/>
-              </w:rPr>
-              <m:t>67.17614m/s-</m:t>
-            </m:r>
-            <m:r>
-              <w:rPr>
-                <w:rFonts w:ascii="Cambria Math" w:eastAsiaTheme="minorEastAsia" w:hAnsi="Cambria Math"/>
-                <w:color w:val="FF0000"/>
-              </w:rPr>
-              <m:t>67.17614m/s</m:t>
+              <m:t>-67.17614m/s-67.17614m/s</m:t>
             </m:r>
           </m:num>
           <m:den>
@@ -5961,7 +5909,7 @@
           <w:rPr>
             <w:rFonts w:ascii="Cambria Math" w:eastAsiaTheme="minorEastAsia" w:hAnsi="Cambria Math"/>
           </w:rPr>
-          <m:t>t=</m:t>
+          <m:t>t=13.70942</m:t>
         </m:r>
         <m:r>
           <m:rPr>
@@ -5970,7 +5918,7 @@
           <w:rPr>
             <w:rFonts w:ascii="Cambria Math" w:eastAsiaTheme="minorEastAsia" w:hAnsi="Cambria Math"/>
           </w:rPr>
-          <m:t>13.70942s</m:t>
+          <m:t>s</m:t>
         </m:r>
       </m:oMath>
     </w:p>
@@ -5985,7 +5933,21 @@
           <w:rFonts w:eastAsiaTheme="minorEastAsia"/>
         </w:rPr>
         <w:tab/>
-        <w:t>What the quadratic formula has told us is the time that the projectile vertical distance (y), is at 0. This happens at two different times: when the projectile has begun flight (0s), and when the projectile has hit the ground (13.70942s). Therefore if we plug the time into the equation for horizontal distance (</w:t>
+        <w:t xml:space="preserve">What the quadratic formula has told us is the time that the projectile vertical distance (y), is at 0. This happens at two different times: when the projectile has begun flight (0s), and when the projectile has hit the ground (13.70942s). </w:t>
+      </w:r>
+      <w:proofErr w:type="gramStart"/>
+      <w:r>
+        <w:rPr>
+          <w:rFonts w:eastAsiaTheme="minorEastAsia"/>
+        </w:rPr>
+        <w:t>Therefore</w:t>
+      </w:r>
+      <w:proofErr w:type="gramEnd"/>
+      <w:r>
+        <w:rPr>
+          <w:rFonts w:eastAsiaTheme="minorEastAsia"/>
+        </w:rPr>
+        <w:t xml:space="preserve"> if we plug the time into the equation for horizontal distance (</w:t>
       </w:r>
       <m:oMath>
         <m:sSub>
@@ -6050,13 +6012,7 @@
           <w:rPr>
             <w:rFonts w:ascii="Cambria Math" w:eastAsiaTheme="minorEastAsia" w:hAnsi="Cambria Math"/>
           </w:rPr>
-          <m:t>cosθt</m:t>
-        </m:r>
-        <m:r>
-          <w:rPr>
-            <w:rFonts w:ascii="Cambria Math" w:eastAsiaTheme="minorEastAsia" w:hAnsi="Cambria Math"/>
-          </w:rPr>
-          <m:t>)</m:t>
+          <m:t>cosθt)</m:t>
         </m:r>
       </m:oMath>
       <w:r>
@@ -6229,14 +6185,7 @@
             <w:rFonts w:ascii="Cambria Math" w:eastAsiaTheme="minorEastAsia" w:hAnsi="Cambria Math"/>
             <w:color w:val="FF0000"/>
           </w:rPr>
-          <m:t>cos</m:t>
-        </m:r>
-        <m:r>
-          <w:rPr>
-            <w:rFonts w:ascii="Cambria Math" w:eastAsiaTheme="minorEastAsia" w:hAnsi="Cambria Math"/>
-            <w:color w:val="FF0000"/>
-          </w:rPr>
-          <m:t>45°(13.70942s)</m:t>
+          <m:t>cos45°(13.70942s)</m:t>
         </m:r>
       </m:oMath>
       <w:r>
@@ -6328,14 +6277,610 @@
     </w:p>
     <w:p>
       <w:pPr>
+        <w:rPr>
+          <w:rFonts w:eastAsiaTheme="minorEastAsia"/>
+        </w:rPr>
+      </w:pPr>
+    </w:p>
+    <w:p>
+      <w:pPr>
+        <w:rPr>
+          <w:rFonts w:eastAsiaTheme="minorEastAsia"/>
+        </w:rPr>
+      </w:pPr>
+    </w:p>
+    <w:p>
+      <w:pPr>
+        <w:rPr>
+          <w:rFonts w:eastAsiaTheme="minorEastAsia"/>
+        </w:rPr>
+      </w:pPr>
+    </w:p>
+    <w:p>
+      <w:pPr>
+        <w:rPr>
+          <w:rFonts w:eastAsiaTheme="minorEastAsia"/>
+        </w:rPr>
+      </w:pPr>
+    </w:p>
+    <w:p>
+      <w:pPr>
+        <w:rPr>
+          <w:rFonts w:eastAsiaTheme="minorEastAsia"/>
+        </w:rPr>
+      </w:pPr>
+    </w:p>
+    <w:p>
+      <w:pPr>
+        <w:rPr>
+          <w:rFonts w:eastAsiaTheme="minorEastAsia"/>
+        </w:rPr>
+      </w:pPr>
+    </w:p>
+    <w:p>
+      <w:pPr>
+        <w:rPr>
+          <w:rFonts w:eastAsiaTheme="minorEastAsia"/>
+        </w:rPr>
+      </w:pPr>
+    </w:p>
+    <w:p>
+      <w:pPr>
+        <w:rPr>
+          <w:rFonts w:eastAsiaTheme="minorEastAsia"/>
+        </w:rPr>
+      </w:pPr>
+    </w:p>
+    <w:p>
+      <w:pPr>
+        <w:rPr>
+          <w:rFonts w:eastAsiaTheme="minorEastAsia"/>
+        </w:rPr>
+      </w:pPr>
+    </w:p>
+    <w:p>
+      <w:pPr>
+        <w:rPr>
+          <w:rFonts w:eastAsiaTheme="minorEastAsia"/>
+        </w:rPr>
+      </w:pPr>
+    </w:p>
+    <w:p>
+      <w:pPr>
+        <w:rPr>
+          <w:rFonts w:eastAsiaTheme="minorEastAsia"/>
+        </w:rPr>
+      </w:pPr>
+    </w:p>
+    <w:p>
+      <w:pPr>
+        <w:rPr>
+          <w:rFonts w:eastAsiaTheme="minorEastAsia"/>
+        </w:rPr>
+      </w:pPr>
+    </w:p>
+    <w:p>
+      <w:pPr>
+        <w:rPr>
+          <w:rFonts w:eastAsiaTheme="minorEastAsia"/>
+        </w:rPr>
+      </w:pPr>
+    </w:p>
+    <w:p>
+      <w:pPr>
         <w:jc w:val="center"/>
         <w:rPr>
           <w:rFonts w:eastAsiaTheme="minorEastAsia"/>
         </w:rPr>
       </w:pPr>
+      <w:r>
+        <w:rPr>
+          <w:rFonts w:eastAsiaTheme="minorEastAsia"/>
+          <w:b/>
+          <w:bCs/>
+          <w:u w:val="single"/>
+        </w:rPr>
+        <w:lastRenderedPageBreak/>
+        <w:t>Graphs</w:t>
+      </w:r>
+    </w:p>
+    <w:p>
+      <w:pPr>
+        <w:jc w:val="center"/>
+        <w:rPr>
+          <w:rFonts w:eastAsiaTheme="minorEastAsia"/>
+        </w:rPr>
+      </w:pPr>
+    </w:p>
+    <w:p>
+      <w:pPr>
+        <w:rPr>
+          <w:rFonts w:eastAsiaTheme="minorEastAsia"/>
+        </w:rPr>
+      </w:pPr>
+      <w:r>
+        <w:rPr>
+          <w:rFonts w:eastAsiaTheme="minorEastAsia"/>
+          <w:noProof/>
+        </w:rPr>
+        <w:drawing>
+          <wp:anchor distT="0" distB="0" distL="114300" distR="114300" simplePos="0" relativeHeight="251658240" behindDoc="0" locked="0" layoutInCell="1" allowOverlap="1" wp14:anchorId="74DB37E9" wp14:editId="3AF4F5CB">
+            <wp:simplePos x="0" y="0"/>
+            <wp:positionH relativeFrom="column">
+              <wp:posOffset>-19050</wp:posOffset>
+            </wp:positionH>
+            <wp:positionV relativeFrom="paragraph">
+              <wp:posOffset>280670</wp:posOffset>
+            </wp:positionV>
+            <wp:extent cx="5943600" cy="3298825"/>
+            <wp:effectExtent l="0" t="0" r="0" b="0"/>
+            <wp:wrapNone/>
+            <wp:docPr id="1" name="Picture 1" descr="Chart&#10;&#10;Description automatically generated"/>
+            <wp:cNvGraphicFramePr>
+              <a:graphicFrameLocks xmlns:a="http://schemas.openxmlformats.org/drawingml/2006/main" noChangeAspect="1"/>
+            </wp:cNvGraphicFramePr>
+            <a:graphic xmlns:a="http://schemas.openxmlformats.org/drawingml/2006/main">
+              <a:graphicData uri="http://schemas.openxmlformats.org/drawingml/2006/picture">
+                <pic:pic xmlns:pic="http://schemas.openxmlformats.org/drawingml/2006/picture">
+                  <pic:nvPicPr>
+                    <pic:cNvPr id="1" name="Picture 1" descr="Chart&#10;&#10;Description automatically generated"/>
+                    <pic:cNvPicPr/>
+                  </pic:nvPicPr>
+                  <pic:blipFill>
+                    <a:blip r:embed="rId7" cstate="print">
+                      <a:extLst>
+                        <a:ext uri="{28A0092B-C50C-407E-A947-70E740481C1C}">
+                          <a14:useLocalDpi xmlns:a14="http://schemas.microsoft.com/office/drawing/2010/main" val="0"/>
+                        </a:ext>
+                      </a:extLst>
+                    </a:blip>
+                    <a:stretch>
+                      <a:fillRect/>
+                    </a:stretch>
+                  </pic:blipFill>
+                  <pic:spPr>
+                    <a:xfrm>
+                      <a:off x="0" y="0"/>
+                      <a:ext cx="5943600" cy="3298825"/>
+                    </a:xfrm>
+                    <a:prstGeom prst="rect">
+                      <a:avLst/>
+                    </a:prstGeom>
+                  </pic:spPr>
+                </pic:pic>
+              </a:graphicData>
+            </a:graphic>
+          </wp:anchor>
+        </w:drawing>
+      </w:r>
+      <w:r>
+        <w:rPr>
+          <w:rFonts w:eastAsiaTheme="minorEastAsia"/>
+          <w:b/>
+          <w:bCs/>
+        </w:rPr>
+        <w:t xml:space="preserve">Graph 1: </w:t>
+      </w:r>
+      <w:r>
+        <w:rPr>
+          <w:rFonts w:eastAsiaTheme="minorEastAsia"/>
+        </w:rPr>
+        <w:t xml:space="preserve">Thermal detonator thrown at an angle of </w:t>
+      </w:r>
+      <m:oMath>
+        <m:r>
+          <m:rPr>
+            <m:sty m:val="bi"/>
+          </m:rPr>
+          <w:rPr>
+            <w:rFonts w:ascii="Cambria Math" w:eastAsiaTheme="minorEastAsia" w:hAnsi="Cambria Math"/>
+          </w:rPr>
+          <m:t>15.88963°</m:t>
+        </m:r>
+      </m:oMath>
+    </w:p>
+    <w:p>
+      <w:pPr>
+        <w:rPr>
+          <w:rFonts w:eastAsiaTheme="minorEastAsia"/>
+        </w:rPr>
+      </w:pPr>
+    </w:p>
+    <w:p>
+      <w:pPr>
+        <w:rPr>
+          <w:rFonts w:eastAsiaTheme="minorEastAsia"/>
+        </w:rPr>
+      </w:pPr>
+    </w:p>
+    <w:p>
+      <w:pPr>
+        <w:rPr>
+          <w:rFonts w:eastAsiaTheme="minorEastAsia"/>
+        </w:rPr>
+      </w:pPr>
+    </w:p>
+    <w:p>
+      <w:pPr>
+        <w:rPr>
+          <w:rFonts w:eastAsiaTheme="minorEastAsia"/>
+        </w:rPr>
+      </w:pPr>
+    </w:p>
+    <w:p>
+      <w:pPr>
+        <w:rPr>
+          <w:rFonts w:eastAsiaTheme="minorEastAsia"/>
+        </w:rPr>
+      </w:pPr>
+    </w:p>
+    <w:p>
+      <w:pPr>
+        <w:rPr>
+          <w:rFonts w:eastAsiaTheme="minorEastAsia"/>
+        </w:rPr>
+      </w:pPr>
+    </w:p>
+    <w:p>
+      <w:pPr>
+        <w:rPr>
+          <w:rFonts w:eastAsiaTheme="minorEastAsia"/>
+        </w:rPr>
+      </w:pPr>
+    </w:p>
+    <w:p>
+      <w:pPr>
+        <w:rPr>
+          <w:rFonts w:eastAsiaTheme="minorEastAsia"/>
+        </w:rPr>
+      </w:pPr>
+    </w:p>
+    <w:p>
+      <w:pPr>
+        <w:rPr>
+          <w:rFonts w:eastAsiaTheme="minorEastAsia"/>
+        </w:rPr>
+      </w:pPr>
+    </w:p>
+    <w:p>
+      <w:pPr>
+        <w:rPr>
+          <w:rFonts w:eastAsiaTheme="minorEastAsia"/>
+        </w:rPr>
+      </w:pPr>
+    </w:p>
+    <w:p>
+      <w:pPr>
+        <w:rPr>
+          <w:rFonts w:eastAsiaTheme="minorEastAsia"/>
+        </w:rPr>
+      </w:pPr>
+    </w:p>
+    <w:p>
+      <w:pPr>
+        <w:rPr>
+          <w:rFonts w:eastAsiaTheme="minorEastAsia"/>
+        </w:rPr>
+      </w:pPr>
+    </w:p>
+    <w:p>
+      <w:pPr>
+        <w:rPr>
+          <w:rFonts w:eastAsiaTheme="minorEastAsia"/>
+          <w:b/>
+        </w:rPr>
+      </w:pPr>
+      <w:r>
+        <w:rPr>
+          <w:rFonts w:eastAsiaTheme="minorEastAsia"/>
+          <w:noProof/>
+        </w:rPr>
+        <w:drawing>
+          <wp:anchor distT="0" distB="0" distL="114300" distR="114300" simplePos="0" relativeHeight="251659264" behindDoc="0" locked="0" layoutInCell="1" allowOverlap="1" wp14:anchorId="399BA3CB" wp14:editId="22255521">
+            <wp:simplePos x="0" y="0"/>
+            <wp:positionH relativeFrom="column">
+              <wp:posOffset>-19050</wp:posOffset>
+            </wp:positionH>
+            <wp:positionV relativeFrom="paragraph">
+              <wp:posOffset>288925</wp:posOffset>
+            </wp:positionV>
+            <wp:extent cx="4867275" cy="4431508"/>
+            <wp:effectExtent l="0" t="0" r="0" b="7620"/>
+            <wp:wrapNone/>
+            <wp:docPr id="3" name="Picture 3" descr="Chart, line chart&#10;&#10;Description automatically generated"/>
+            <wp:cNvGraphicFramePr>
+              <a:graphicFrameLocks xmlns:a="http://schemas.openxmlformats.org/drawingml/2006/main" noChangeAspect="1"/>
+            </wp:cNvGraphicFramePr>
+            <a:graphic xmlns:a="http://schemas.openxmlformats.org/drawingml/2006/main">
+              <a:graphicData uri="http://schemas.openxmlformats.org/drawingml/2006/picture">
+                <pic:pic xmlns:pic="http://schemas.openxmlformats.org/drawingml/2006/picture">
+                  <pic:nvPicPr>
+                    <pic:cNvPr id="3" name="Picture 3" descr="Chart, line chart&#10;&#10;Description automatically generated"/>
+                    <pic:cNvPicPr/>
+                  </pic:nvPicPr>
+                  <pic:blipFill>
+                    <a:blip r:embed="rId8" cstate="print">
+                      <a:extLst>
+                        <a:ext uri="{28A0092B-C50C-407E-A947-70E740481C1C}">
+                          <a14:useLocalDpi xmlns:a14="http://schemas.microsoft.com/office/drawing/2010/main" val="0"/>
+                        </a:ext>
+                      </a:extLst>
+                    </a:blip>
+                    <a:stretch>
+                      <a:fillRect/>
+                    </a:stretch>
+                  </pic:blipFill>
+                  <pic:spPr>
+                    <a:xfrm>
+                      <a:off x="0" y="0"/>
+                      <a:ext cx="4867275" cy="4431508"/>
+                    </a:xfrm>
+                    <a:prstGeom prst="rect">
+                      <a:avLst/>
+                    </a:prstGeom>
+                  </pic:spPr>
+                </pic:pic>
+              </a:graphicData>
+            </a:graphic>
+            <wp14:sizeRelH relativeFrom="margin">
+              <wp14:pctWidth>0</wp14:pctWidth>
+            </wp14:sizeRelH>
+            <wp14:sizeRelV relativeFrom="margin">
+              <wp14:pctHeight>0</wp14:pctHeight>
+            </wp14:sizeRelV>
+          </wp:anchor>
+        </w:drawing>
+      </w:r>
+      <w:r>
+        <w:rPr>
+          <w:rFonts w:eastAsiaTheme="minorEastAsia"/>
+          <w:b/>
+          <w:bCs/>
+        </w:rPr>
+        <w:t xml:space="preserve">Graph 2: </w:t>
+      </w:r>
+      <w:r>
+        <w:rPr>
+          <w:rFonts w:eastAsiaTheme="minorEastAsia"/>
+        </w:rPr>
+        <w:t xml:space="preserve">Thermal detonator thrown at an angle of </w:t>
+      </w:r>
+      <m:oMath>
+        <m:r>
+          <m:rPr>
+            <m:sty m:val="bi"/>
+          </m:rPr>
+          <w:rPr>
+            <w:rFonts w:ascii="Cambria Math" w:eastAsiaTheme="minorEastAsia" w:hAnsi="Cambria Math" w:cstheme="minorHAnsi"/>
+          </w:rPr>
+          <m:t>74.11037°</m:t>
+        </m:r>
+      </m:oMath>
+    </w:p>
+    <w:p>
+      <w:pPr>
+        <w:rPr>
+          <w:rFonts w:eastAsiaTheme="minorEastAsia"/>
+          <w:b/>
+        </w:rPr>
+      </w:pPr>
+    </w:p>
+    <w:p>
+      <w:pPr>
+        <w:rPr>
+          <w:rFonts w:eastAsiaTheme="minorEastAsia"/>
+          <w:b/>
+        </w:rPr>
+      </w:pPr>
+    </w:p>
+    <w:p>
+      <w:pPr>
+        <w:rPr>
+          <w:rFonts w:eastAsiaTheme="minorEastAsia"/>
+          <w:b/>
+        </w:rPr>
+      </w:pPr>
+    </w:p>
+    <w:p>
+      <w:pPr>
+        <w:rPr>
+          <w:rFonts w:eastAsiaTheme="minorEastAsia"/>
+          <w:b/>
+        </w:rPr>
+      </w:pPr>
+    </w:p>
+    <w:p>
+      <w:pPr>
+        <w:rPr>
+          <w:rFonts w:eastAsiaTheme="minorEastAsia"/>
+          <w:b/>
+        </w:rPr>
+      </w:pPr>
+    </w:p>
+    <w:p>
+      <w:pPr>
+        <w:rPr>
+          <w:rFonts w:eastAsiaTheme="minorEastAsia"/>
+          <w:b/>
+        </w:rPr>
+      </w:pPr>
+    </w:p>
+    <w:p>
+      <w:pPr>
+        <w:rPr>
+          <w:rFonts w:eastAsiaTheme="minorEastAsia"/>
+          <w:b/>
+        </w:rPr>
+      </w:pPr>
+    </w:p>
+    <w:p>
+      <w:pPr>
+        <w:rPr>
+          <w:rFonts w:eastAsiaTheme="minorEastAsia"/>
+          <w:b/>
+        </w:rPr>
+      </w:pPr>
+    </w:p>
+    <w:p>
+      <w:pPr>
+        <w:rPr>
+          <w:rFonts w:eastAsiaTheme="minorEastAsia"/>
+          <w:b/>
+        </w:rPr>
+      </w:pPr>
+    </w:p>
+    <w:p>
+      <w:pPr>
+        <w:rPr>
+          <w:rFonts w:eastAsiaTheme="minorEastAsia"/>
+          <w:b/>
+        </w:rPr>
+      </w:pPr>
+    </w:p>
+    <w:p>
+      <w:pPr>
+        <w:rPr>
+          <w:rFonts w:eastAsiaTheme="minorEastAsia"/>
+          <w:b/>
+        </w:rPr>
+      </w:pPr>
+    </w:p>
+    <w:p>
+      <w:pPr>
+        <w:rPr>
+          <w:rFonts w:eastAsiaTheme="minorEastAsia"/>
+          <w:b/>
+        </w:rPr>
+      </w:pPr>
+    </w:p>
+    <w:p>
+      <w:pPr>
+        <w:rPr>
+          <w:rFonts w:eastAsiaTheme="minorEastAsia"/>
+          <w:b/>
+        </w:rPr>
+      </w:pPr>
+    </w:p>
+    <w:p>
+      <w:pPr>
+        <w:rPr>
+          <w:rFonts w:eastAsiaTheme="minorEastAsia"/>
+          <w:bCs/>
+        </w:rPr>
+      </w:pPr>
+      <w:r>
+        <w:rPr>
+          <w:rFonts w:eastAsiaTheme="minorEastAsia"/>
+          <w:b/>
+          <w:bCs/>
+        </w:rPr>
+        <w:lastRenderedPageBreak/>
+        <w:t xml:space="preserve">Graph 3: </w:t>
+      </w:r>
+      <w:r>
+        <w:rPr>
+          <w:rFonts w:eastAsiaTheme="minorEastAsia"/>
+        </w:rPr>
+        <w:t xml:space="preserve">Thermal detonator thrown at an angle </w:t>
+      </w:r>
+      <w:r>
+        <w:rPr>
+          <w:rFonts w:eastAsiaTheme="minorEastAsia"/>
+        </w:rPr>
+        <w:t xml:space="preserve">of </w:t>
+      </w:r>
+      <m:oMath>
+        <m:r>
+          <m:rPr>
+            <m:sty m:val="bi"/>
+          </m:rPr>
+          <w:rPr>
+            <w:rFonts w:ascii="Cambria Math" w:eastAsiaTheme="minorEastAsia" w:hAnsi="Cambria Math" w:cstheme="minorHAnsi"/>
+          </w:rPr>
+          <m:t>45</m:t>
+        </m:r>
+        <m:r>
+          <m:rPr>
+            <m:sty m:val="bi"/>
+          </m:rPr>
+          <w:rPr>
+            <w:rFonts w:ascii="Cambria Math" w:eastAsiaTheme="minorEastAsia" w:hAnsi="Cambria Math" w:cstheme="minorHAnsi"/>
+          </w:rPr>
+          <m:t>°</m:t>
+        </m:r>
+      </m:oMath>
+      <w:r>
+        <w:rPr>
+          <w:rFonts w:eastAsiaTheme="minorEastAsia"/>
+          <w:bCs/>
+        </w:rPr>
+        <w:t>, therefore travelling maximum distance:</w:t>
+      </w:r>
+    </w:p>
+    <w:p>
+      <w:pPr>
+        <w:rPr>
+          <w:rFonts w:eastAsiaTheme="minorEastAsia"/>
+        </w:rPr>
+      </w:pPr>
+      <w:r>
+        <w:rPr>
+          <w:rFonts w:eastAsiaTheme="minorEastAsia"/>
+          <w:noProof/>
+        </w:rPr>
+        <w:drawing>
+          <wp:anchor distT="0" distB="0" distL="114300" distR="114300" simplePos="0" relativeHeight="251660288" behindDoc="0" locked="0" layoutInCell="1" allowOverlap="1" wp14:anchorId="40A92A24" wp14:editId="403E6BCC">
+            <wp:simplePos x="0" y="0"/>
+            <wp:positionH relativeFrom="column">
+              <wp:posOffset>19050</wp:posOffset>
+            </wp:positionH>
+            <wp:positionV relativeFrom="paragraph">
+              <wp:posOffset>116205</wp:posOffset>
+            </wp:positionV>
+            <wp:extent cx="5943600" cy="3928745"/>
+            <wp:effectExtent l="0" t="0" r="0" b="0"/>
+            <wp:wrapNone/>
+            <wp:docPr id="2" name="Picture 2" descr="Chart, line chart&#10;&#10;Description automatically generated"/>
+            <wp:cNvGraphicFramePr>
+              <a:graphicFrameLocks xmlns:a="http://schemas.openxmlformats.org/drawingml/2006/main" noChangeAspect="1"/>
+            </wp:cNvGraphicFramePr>
+            <a:graphic xmlns:a="http://schemas.openxmlformats.org/drawingml/2006/main">
+              <a:graphicData uri="http://schemas.openxmlformats.org/drawingml/2006/picture">
+                <pic:pic xmlns:pic="http://schemas.openxmlformats.org/drawingml/2006/picture">
+                  <pic:nvPicPr>
+                    <pic:cNvPr id="2" name="Picture 2" descr="Chart, line chart&#10;&#10;Description automatically generated"/>
+                    <pic:cNvPicPr/>
+                  </pic:nvPicPr>
+                  <pic:blipFill>
+                    <a:blip r:embed="rId9" cstate="print">
+                      <a:extLst>
+                        <a:ext uri="{28A0092B-C50C-407E-A947-70E740481C1C}">
+                          <a14:useLocalDpi xmlns:a14="http://schemas.microsoft.com/office/drawing/2010/main" val="0"/>
+                        </a:ext>
+                      </a:extLst>
+                    </a:blip>
+                    <a:stretch>
+                      <a:fillRect/>
+                    </a:stretch>
+                  </pic:blipFill>
+                  <pic:spPr>
+                    <a:xfrm>
+                      <a:off x="0" y="0"/>
+                      <a:ext cx="5943600" cy="3928745"/>
+                    </a:xfrm>
+                    <a:prstGeom prst="rect">
+                      <a:avLst/>
+                    </a:prstGeom>
+                  </pic:spPr>
+                </pic:pic>
+              </a:graphicData>
+            </a:graphic>
+          </wp:anchor>
+        </w:drawing>
+      </w:r>
     </w:p>
     <w:sectPr>
-      <w:headerReference w:type="default" r:id="rId7"/>
+      <w:headerReference w:type="default" r:id="rId10"/>
       <w:pgSz w:w="12240" w:h="15840"/>
       <w:pgMar w:top="1440" w:right="1440" w:bottom="1440" w:left="1440" w:header="720" w:footer="720" w:gutter="0"/>
       <w:cols w:space="720"/>

</xml_diff>

<commit_message>
Fit Graphs Better Into Document
</commit_message>
<xml_diff>
--- a/GAME2005 A1 Physics Report.docx
+++ b/GAME2005 A1 Physics Report.docx
@@ -4529,21 +4529,7 @@
         <w:rPr>
           <w:rFonts w:eastAsiaTheme="minorEastAsia"/>
         </w:rPr>
-        <w:t>, we can use this to isolate time and solve it. However, we do not need to substitute the equation, as we already have all the values needed to solve for time. We just need to fill in the values and re-arrange the equa</w:t>
-      </w:r>
-      <w:proofErr w:type="spellStart"/>
-      <w:r>
-        <w:rPr>
-          <w:rFonts w:eastAsiaTheme="minorEastAsia"/>
-        </w:rPr>
-        <w:t>tion</w:t>
-      </w:r>
-      <w:proofErr w:type="spellEnd"/>
-      <w:r>
-        <w:rPr>
-          <w:rFonts w:eastAsiaTheme="minorEastAsia"/>
-        </w:rPr>
-        <w:t xml:space="preserve"> as such:</w:t>
+        <w:t>, we can use this to isolate time and solve it. However, we do not need to substitute the equation, as we already have all the values needed to solve for time. We just need to fill in the values and re-arrange the equation as such:</w:t>
       </w:r>
     </w:p>
     <w:p>
@@ -6279,6 +6265,7 @@
       <w:pPr>
         <w:rPr>
           <w:rFonts w:eastAsiaTheme="minorEastAsia"/>
+          <w:u w:val="single"/>
         </w:rPr>
       </w:pPr>
     </w:p>
@@ -6288,132 +6275,22 @@
           <w:rFonts w:eastAsiaTheme="minorEastAsia"/>
         </w:rPr>
       </w:pPr>
-    </w:p>
-    <w:p>
-      <w:pPr>
-        <w:rPr>
-          <w:rFonts w:eastAsiaTheme="minorEastAsia"/>
-        </w:rPr>
-      </w:pPr>
-    </w:p>
-    <w:p>
-      <w:pPr>
-        <w:rPr>
-          <w:rFonts w:eastAsiaTheme="minorEastAsia"/>
-        </w:rPr>
-      </w:pPr>
-    </w:p>
-    <w:p>
-      <w:pPr>
-        <w:rPr>
-          <w:rFonts w:eastAsiaTheme="minorEastAsia"/>
-        </w:rPr>
-      </w:pPr>
-    </w:p>
-    <w:p>
-      <w:pPr>
-        <w:rPr>
-          <w:rFonts w:eastAsiaTheme="minorEastAsia"/>
-        </w:rPr>
-      </w:pPr>
-    </w:p>
-    <w:p>
-      <w:pPr>
-        <w:rPr>
-          <w:rFonts w:eastAsiaTheme="minorEastAsia"/>
-        </w:rPr>
-      </w:pPr>
-    </w:p>
-    <w:p>
-      <w:pPr>
-        <w:rPr>
-          <w:rFonts w:eastAsiaTheme="minorEastAsia"/>
-        </w:rPr>
-      </w:pPr>
-    </w:p>
-    <w:p>
-      <w:pPr>
-        <w:rPr>
-          <w:rFonts w:eastAsiaTheme="minorEastAsia"/>
-        </w:rPr>
-      </w:pPr>
-    </w:p>
-    <w:p>
-      <w:pPr>
-        <w:rPr>
-          <w:rFonts w:eastAsiaTheme="minorEastAsia"/>
-        </w:rPr>
-      </w:pPr>
-    </w:p>
-    <w:p>
-      <w:pPr>
-        <w:rPr>
-          <w:rFonts w:eastAsiaTheme="minorEastAsia"/>
-        </w:rPr>
-      </w:pPr>
-    </w:p>
-    <w:p>
-      <w:pPr>
-        <w:rPr>
-          <w:rFonts w:eastAsiaTheme="minorEastAsia"/>
-        </w:rPr>
-      </w:pPr>
-    </w:p>
-    <w:p>
-      <w:pPr>
-        <w:rPr>
-          <w:rFonts w:eastAsiaTheme="minorEastAsia"/>
-        </w:rPr>
-      </w:pPr>
-    </w:p>
-    <w:p>
-      <w:pPr>
-        <w:jc w:val="center"/>
-        <w:rPr>
-          <w:rFonts w:eastAsiaTheme="minorEastAsia"/>
-        </w:rPr>
-      </w:pPr>
-      <w:r>
-        <w:rPr>
-          <w:rFonts w:eastAsiaTheme="minorEastAsia"/>
-          <w:b/>
-          <w:bCs/>
-          <w:u w:val="single"/>
-        </w:rPr>
-        <w:lastRenderedPageBreak/>
-        <w:t>Graphs</w:t>
-      </w:r>
-    </w:p>
-    <w:p>
-      <w:pPr>
-        <w:jc w:val="center"/>
-        <w:rPr>
-          <w:rFonts w:eastAsiaTheme="minorEastAsia"/>
-        </w:rPr>
-      </w:pPr>
-    </w:p>
-    <w:p>
-      <w:pPr>
-        <w:rPr>
-          <w:rFonts w:eastAsiaTheme="minorEastAsia"/>
-        </w:rPr>
-      </w:pPr>
       <w:r>
         <w:rPr>
           <w:rFonts w:eastAsiaTheme="minorEastAsia"/>
           <w:noProof/>
         </w:rPr>
         <w:drawing>
-          <wp:anchor distT="0" distB="0" distL="114300" distR="114300" simplePos="0" relativeHeight="251658240" behindDoc="0" locked="0" layoutInCell="1" allowOverlap="1" wp14:anchorId="74DB37E9" wp14:editId="3AF4F5CB">
+          <wp:anchor distT="0" distB="0" distL="114300" distR="114300" simplePos="0" relativeHeight="251658240" behindDoc="0" locked="0" layoutInCell="1" allowOverlap="1" wp14:anchorId="74DB37E9" wp14:editId="1AAD5141">
             <wp:simplePos x="0" y="0"/>
             <wp:positionH relativeFrom="column">
-              <wp:posOffset>-19050</wp:posOffset>
+              <wp:posOffset>-390525</wp:posOffset>
             </wp:positionH>
             <wp:positionV relativeFrom="paragraph">
-              <wp:posOffset>280670</wp:posOffset>
+              <wp:posOffset>281940</wp:posOffset>
             </wp:positionV>
-            <wp:extent cx="5943600" cy="3298825"/>
-            <wp:effectExtent l="0" t="0" r="0" b="0"/>
+            <wp:extent cx="6607178" cy="3667125"/>
+            <wp:effectExtent l="0" t="0" r="3175" b="0"/>
             <wp:wrapNone/>
             <wp:docPr id="1" name="Picture 1" descr="Chart&#10;&#10;Description automatically generated"/>
             <wp:cNvGraphicFramePr>
@@ -6441,7 +6318,7 @@
                   <pic:spPr>
                     <a:xfrm>
                       <a:off x="0" y="0"/>
-                      <a:ext cx="5943600" cy="3298825"/>
+                      <a:ext cx="6607178" cy="3667125"/>
                     </a:xfrm>
                     <a:prstGeom prst="rect">
                       <a:avLst/>
@@ -6450,6 +6327,12 @@
                 </pic:pic>
               </a:graphicData>
             </a:graphic>
+            <wp14:sizeRelH relativeFrom="margin">
+              <wp14:pctWidth>0</wp14:pctWidth>
+            </wp14:sizeRelH>
+            <wp14:sizeRelV relativeFrom="margin">
+              <wp14:pctHeight>0</wp14:pctHeight>
+            </wp14:sizeRelV>
           </wp:anchor>
         </w:drawing>
       </w:r>
@@ -6576,16 +6459,16 @@
           <w:noProof/>
         </w:rPr>
         <w:drawing>
-          <wp:anchor distT="0" distB="0" distL="114300" distR="114300" simplePos="0" relativeHeight="251659264" behindDoc="0" locked="0" layoutInCell="1" allowOverlap="1" wp14:anchorId="399BA3CB" wp14:editId="22255521">
+          <wp:anchor distT="0" distB="0" distL="114300" distR="114300" simplePos="0" relativeHeight="251659264" behindDoc="0" locked="0" layoutInCell="1" allowOverlap="1" wp14:anchorId="399BA3CB" wp14:editId="45C45809">
             <wp:simplePos x="0" y="0"/>
             <wp:positionH relativeFrom="column">
-              <wp:posOffset>-19050</wp:posOffset>
+              <wp:posOffset>276225</wp:posOffset>
             </wp:positionH>
             <wp:positionV relativeFrom="paragraph">
-              <wp:posOffset>288925</wp:posOffset>
+              <wp:posOffset>285750</wp:posOffset>
             </wp:positionV>
-            <wp:extent cx="4867275" cy="4431508"/>
-            <wp:effectExtent l="0" t="0" r="0" b="7620"/>
+            <wp:extent cx="3971925" cy="3616319"/>
+            <wp:effectExtent l="0" t="0" r="0" b="3810"/>
             <wp:wrapNone/>
             <wp:docPr id="3" name="Picture 3" descr="Chart, line chart&#10;&#10;Description automatically generated"/>
             <wp:cNvGraphicFramePr>
@@ -6613,7 +6496,7 @@
                   <pic:spPr>
                     <a:xfrm>
                       <a:off x="0" y="0"/>
-                      <a:ext cx="4867275" cy="4431508"/>
+                      <a:ext cx="3971925" cy="3616319"/>
                     </a:xfrm>
                     <a:prstGeom prst="rect">
                       <a:avLst/>
@@ -6774,20 +6657,13 @@
           <w:b/>
           <w:bCs/>
         </w:rPr>
-        <w:lastRenderedPageBreak/>
         <w:t xml:space="preserve">Graph 3: </w:t>
       </w:r>
       <w:r>
         <w:rPr>
           <w:rFonts w:eastAsiaTheme="minorEastAsia"/>
         </w:rPr>
-        <w:t xml:space="preserve">Thermal detonator thrown at an angle </w:t>
-      </w:r>
-      <w:r>
-        <w:rPr>
-          <w:rFonts w:eastAsiaTheme="minorEastAsia"/>
-        </w:rPr>
-        <w:t xml:space="preserve">of </w:t>
+        <w:t xml:space="preserve">Thermal detonator thrown at an angle of </w:t>
       </w:r>
       <m:oMath>
         <m:r>
@@ -6797,16 +6673,7 @@
           <w:rPr>
             <w:rFonts w:ascii="Cambria Math" w:eastAsiaTheme="minorEastAsia" w:hAnsi="Cambria Math" w:cstheme="minorHAnsi"/>
           </w:rPr>
-          <m:t>45</m:t>
-        </m:r>
-        <m:r>
-          <m:rPr>
-            <m:sty m:val="bi"/>
-          </m:rPr>
-          <w:rPr>
-            <w:rFonts w:ascii="Cambria Math" w:eastAsiaTheme="minorEastAsia" w:hAnsi="Cambria Math" w:cstheme="minorHAnsi"/>
-          </w:rPr>
-          <m:t>°</m:t>
+          <m:t>45°</m:t>
         </m:r>
       </m:oMath>
       <w:r>
@@ -6829,10 +6696,10 @@
           <w:noProof/>
         </w:rPr>
         <w:drawing>
-          <wp:anchor distT="0" distB="0" distL="114300" distR="114300" simplePos="0" relativeHeight="251660288" behindDoc="0" locked="0" layoutInCell="1" allowOverlap="1" wp14:anchorId="40A92A24" wp14:editId="403E6BCC">
+          <wp:anchor distT="0" distB="0" distL="114300" distR="114300" simplePos="0" relativeHeight="251660288" behindDoc="0" locked="0" layoutInCell="1" allowOverlap="1" wp14:anchorId="40A92A24" wp14:editId="759CBB6E">
             <wp:simplePos x="0" y="0"/>
             <wp:positionH relativeFrom="column">
-              <wp:posOffset>19050</wp:posOffset>
+              <wp:posOffset>-85725</wp:posOffset>
             </wp:positionH>
             <wp:positionV relativeFrom="paragraph">
               <wp:posOffset>116205</wp:posOffset>

</xml_diff>